<commit_message>
Update North-Nash license info.
</commit_message>
<xml_diff>
--- a/Documentation/Licensing and Permissions.docx
+++ b/Documentation/Licensing and Permissions.docx
@@ -1,6 +1,6 @@
 
 <file path=word/document.xml><?xml version="1.0" encoding="utf-8"?>
-<w:document xmlns:wpc="http://schemas.microsoft.com/office/word/2010/wordprocessingCanvas" xmlns:cx="http://schemas.microsoft.com/office/drawing/2014/chartex" xmlns:cx1="http://schemas.microsoft.com/office/drawing/2015/9/8/chartex" xmlns:cx2="http://schemas.microsoft.com/office/drawing/2015/10/21/chartex" xmlns:cx3="http://schemas.microsoft.com/office/drawing/2016/5/9/chartex" xmlns:cx4="http://schemas.microsoft.com/office/drawing/2016/5/10/chartex" xmlns:cx5="http://schemas.microsoft.com/office/drawing/2016/5/11/chartex" xmlns:cx6="http://schemas.microsoft.com/office/drawing/2016/5/12/chartex" xmlns:cx7="http://schemas.microsoft.com/office/drawing/2016/5/13/chartex" xmlns:cx8="http://schemas.microsoft.com/office/drawing/2016/5/14/chartex" xmlns:mc="http://schemas.openxmlformats.org/markup-compatibility/2006" xmlns:aink="http://schemas.microsoft.com/office/drawing/2016/ink" xmlns:am3d="http://schemas.microsoft.com/office/drawing/2017/model3d" xmlns:o="urn:schemas-microsoft-com:office:office" xmlns:r="http://schemas.openxmlformats.org/officeDocument/2006/relationships" xmlns:m="http://schemas.openxmlformats.org/officeDocument/2006/math" xmlns:v="urn:schemas-microsoft-com:vml" xmlns:wp14="http://schemas.microsoft.com/office/word/2010/wordprocessingDrawing" xmlns:wp="http://schemas.openxmlformats.org/drawingml/2006/wordprocessingDrawing" xmlns:w10="urn:schemas-microsoft-com:office:word" xmlns:w="http://schemas.openxmlformats.org/wordprocessingml/2006/main" xmlns:w14="http://schemas.microsoft.com/office/word/2010/wordml" xmlns:w15="http://schemas.microsoft.com/office/word/2012/wordml" xmlns:w16cid="http://schemas.microsoft.com/office/word/2016/wordml/cid" xmlns:w16se="http://schemas.microsoft.com/office/word/2015/wordml/symex" xmlns:wpg="http://schemas.microsoft.com/office/word/2010/wordprocessingGroup" xmlns:wpi="http://schemas.microsoft.com/office/word/2010/wordprocessingInk" xmlns:wne="http://schemas.microsoft.com/office/word/2006/wordml" xmlns:wps="http://schemas.microsoft.com/office/word/2010/wordprocessingShape" mc:Ignorable="w14 w15 w16se w16cid wp14">
+<w:document xmlns:wpc="http://schemas.microsoft.com/office/word/2010/wordprocessingCanvas" xmlns:cx="http://schemas.microsoft.com/office/drawing/2014/chartex" xmlns:cx1="http://schemas.microsoft.com/office/drawing/2015/9/8/chartex" xmlns:cx2="http://schemas.microsoft.com/office/drawing/2015/10/21/chartex" xmlns:cx3="http://schemas.microsoft.com/office/drawing/2016/5/9/chartex" xmlns:cx4="http://schemas.microsoft.com/office/drawing/2016/5/10/chartex" xmlns:cx5="http://schemas.microsoft.com/office/drawing/2016/5/11/chartex" xmlns:cx6="http://schemas.microsoft.com/office/drawing/2016/5/12/chartex" xmlns:cx7="http://schemas.microsoft.com/office/drawing/2016/5/13/chartex" xmlns:cx8="http://schemas.microsoft.com/office/drawing/2016/5/14/chartex" xmlns:mc="http://schemas.openxmlformats.org/markup-compatibility/2006" xmlns:aink="http://schemas.microsoft.com/office/drawing/2016/ink" xmlns:am3d="http://schemas.microsoft.com/office/drawing/2017/model3d" xmlns:o="urn:schemas-microsoft-com:office:office" xmlns:r="http://schemas.openxmlformats.org/officeDocument/2006/relationships" xmlns:m="http://schemas.openxmlformats.org/officeDocument/2006/math" xmlns:v="urn:schemas-microsoft-com:vml" xmlns:wp14="http://schemas.microsoft.com/office/word/2010/wordprocessingDrawing" xmlns:wp="http://schemas.openxmlformats.org/drawingml/2006/wordprocessingDrawing" xmlns:w10="urn:schemas-microsoft-com:office:word" xmlns:w="http://schemas.openxmlformats.org/wordprocessingml/2006/main" xmlns:w14="http://schemas.microsoft.com/office/word/2010/wordml" xmlns:w15="http://schemas.microsoft.com/office/word/2012/wordml" xmlns:w16cex="http://schemas.microsoft.com/office/word/2018/wordml/cex" xmlns:w16cid="http://schemas.microsoft.com/office/word/2016/wordml/cid" xmlns:w16="http://schemas.microsoft.com/office/word/2018/wordml" xmlns:w16se="http://schemas.microsoft.com/office/word/2015/wordml/symex" xmlns:wpg="http://schemas.microsoft.com/office/word/2010/wordprocessingGroup" xmlns:wpi="http://schemas.microsoft.com/office/word/2010/wordprocessingInk" xmlns:wne="http://schemas.microsoft.com/office/word/2006/wordml" xmlns:wps="http://schemas.microsoft.com/office/word/2010/wordprocessingShape" mc:Ignorable="w14 w15 w16se w16cid w16 w16cex wp14">
   <w:body>
     <w:p>
       <w:pPr>
@@ -91,10 +91,10 @@
             <v:path o:extrusionok="f" gradientshapeok="t" o:connecttype="rect"/>
             <o:lock v:ext="edit" aspectratio="t"/>
           </v:shapetype>
-          <v:shape id="_x0000_i1025" type="#_x0000_t75" alt="" style="width:10in;height:400.7pt;mso-width-percent:0;mso-height-percent:0;mso-width-percent:0;mso-height-percent:0" o:ole="">
+          <v:shape id="_x0000_i1025" type="#_x0000_t75" alt="" style="width:10in;height:400.6pt;mso-width-percent:0;mso-height-percent:0;mso-width-percent:0;mso-height-percent:0" o:ole="">
             <v:imagedata r:id="rId5" o:title=""/>
           </v:shape>
-          <o:OLEObject Type="Embed" ProgID="Excel.Sheet.8" ShapeID="_x0000_i1025" DrawAspect="Content" ObjectID="_1628173349" r:id="rId6"/>
+          <o:OLEObject Type="Embed" ProgID="Excel.Sheet.8" ShapeID="_x0000_i1025" DrawAspect="Content" ObjectID="_1655547714" r:id="rId6"/>
         </w:object>
       </w:r>
     </w:p>
@@ -149,9 +149,25 @@
       <w:r>
         <w:t xml:space="preserve"> by Ben North and Oliver Nash</w:t>
       </w:r>
-    </w:p>
-    <w:p>
+      <w:r>
+        <w:t xml:space="preserve"> (</w:t>
+      </w:r>
       <w:hyperlink r:id="rId9" w:history="1">
+        <w:r>
+          <w:rPr>
+            <w:rStyle w:val="Hyperlink"/>
+          </w:rPr>
+          <w:t>http://shieldlist.org/north-and-nash/core-memory</w:t>
+        </w:r>
+      </w:hyperlink>
+    </w:p>
+    <w:p>
+      <w:r>
+        <w:t xml:space="preserve"> open source hardware license links)</w:t>
+      </w:r>
+    </w:p>
+    <w:p>
+      <w:hyperlink r:id="rId10" w:history="1">
         <w:r>
           <w:rPr>
             <w:rStyle w:val="Hyperlink"/>
@@ -180,7 +196,7 @@
       <w:proofErr w:type="spellEnd"/>
     </w:p>
     <w:p>
-      <w:hyperlink r:id="rId10" w:history="1">
+      <w:hyperlink r:id="rId11" w:history="1">
         <w:r>
           <w:rPr>
             <w:rStyle w:val="Hyperlink"/>
@@ -198,7 +214,7 @@
       <w:proofErr w:type="spellEnd"/>
     </w:p>
     <w:p>
-      <w:hyperlink r:id="rId11" w:history="1">
+      <w:hyperlink r:id="rId12" w:history="1">
         <w:r>
           <w:rPr>
             <w:rStyle w:val="Hyperlink"/>
@@ -210,10 +226,7 @@
         <w:t xml:space="preserve"> by Wayne Holder</w:t>
       </w:r>
     </w:p>
-    <w:p>
-      <w:bookmarkStart w:id="1" w:name="_GoBack"/>
-      <w:bookmarkEnd w:id="1"/>
-    </w:p>
+    <w:p/>
     <w:p/>
     <w:p/>
     <w:sectPr>
@@ -227,7 +240,7 @@
 </file>
 
 <file path=word/styles.xml><?xml version="1.0" encoding="utf-8"?>
-<w:styles xmlns:mc="http://schemas.openxmlformats.org/markup-compatibility/2006" xmlns:r="http://schemas.openxmlformats.org/officeDocument/2006/relationships" xmlns:w="http://schemas.openxmlformats.org/wordprocessingml/2006/main" xmlns:w14="http://schemas.microsoft.com/office/word/2010/wordml" xmlns:w15="http://schemas.microsoft.com/office/word/2012/wordml" xmlns:w16cid="http://schemas.microsoft.com/office/word/2016/wordml/cid" xmlns:w16se="http://schemas.microsoft.com/office/word/2015/wordml/symex" mc:Ignorable="w14 w15 w16se w16cid">
+<w:styles xmlns:mc="http://schemas.openxmlformats.org/markup-compatibility/2006" xmlns:r="http://schemas.openxmlformats.org/officeDocument/2006/relationships" xmlns:w="http://schemas.openxmlformats.org/wordprocessingml/2006/main" xmlns:w14="http://schemas.microsoft.com/office/word/2010/wordml" xmlns:w15="http://schemas.microsoft.com/office/word/2012/wordml" xmlns:w16cex="http://schemas.microsoft.com/office/word/2018/wordml/cex" xmlns:w16cid="http://schemas.microsoft.com/office/word/2016/wordml/cid" xmlns:w16="http://schemas.microsoft.com/office/word/2018/wordml" xmlns:w16se="http://schemas.microsoft.com/office/word/2015/wordml/symex" mc:Ignorable="w14 w15 w16se w16cid w16 w16cex">
   <w:docDefaults>
     <w:rPrDefault>
       <w:rPr>
@@ -239,7 +252,7 @@
     </w:rPrDefault>
     <w:pPrDefault/>
   </w:docDefaults>
-  <w:latentStyles w:defLockedState="0" w:defUIPriority="99" w:defSemiHidden="0" w:defUnhideWhenUsed="0" w:defQFormat="0" w:count="377">
+  <w:latentStyles w:defLockedState="0" w:defUIPriority="99" w:defSemiHidden="0" w:defUnhideWhenUsed="0" w:defQFormat="0" w:count="376">
     <w:lsdException w:name="Normal" w:uiPriority="0" w:qFormat="1"/>
     <w:lsdException w:name="heading 1" w:uiPriority="9" w:qFormat="1"/>
     <w:lsdException w:name="heading 2" w:semiHidden="1" w:uiPriority="9" w:unhideWhenUsed="1" w:qFormat="1"/>
@@ -614,7 +627,6 @@
     <w:lsdException w:name="Mention" w:semiHidden="1" w:unhideWhenUsed="1"/>
     <w:lsdException w:name="Smart Hyperlink" w:semiHidden="1" w:unhideWhenUsed="1"/>
     <w:lsdException w:name="Smart Link" w:semiHidden="1" w:unhideWhenUsed="1"/>
-    <w:lsdException w:name="Smart Link Error" w:semiHidden="1" w:unhideWhenUsed="1"/>
   </w:latentStyles>
   <w:style w:type="paragraph" w:default="1" w:styleId="Normal">
     <w:name w:val="Normal"/>

</xml_diff>